<commit_message>
changed the yml file again
</commit_message>
<xml_diff>
--- a/ResearchDocument.docx
+++ b/ResearchDocument.docx
@@ -32,7 +32,35 @@
         <w:rPr>
           <w:lang w:val="en-GB"/>
         </w:rPr>
-        <w:t>Ante Cetinic Franulovic (4087933)</w:t>
+        <w:t xml:space="preserve">Ante </w:t>
+      </w:r>
+      <w:proofErr w:type="spellStart"/>
+      <w:r>
+        <w:rPr>
+          <w:lang w:val="en-GB"/>
+        </w:rPr>
+        <w:t>Cetinic</w:t>
+      </w:r>
+      <w:proofErr w:type="spellEnd"/>
+      <w:r>
+        <w:rPr>
+          <w:lang w:val="en-GB"/>
+        </w:rPr>
+        <w:t xml:space="preserve"> </w:t>
+      </w:r>
+      <w:proofErr w:type="spellStart"/>
+      <w:r>
+        <w:rPr>
+          <w:lang w:val="en-GB"/>
+        </w:rPr>
+        <w:t>Franulovic</w:t>
+      </w:r>
+      <w:proofErr w:type="spellEnd"/>
+      <w:r>
+        <w:rPr>
+          <w:lang w:val="en-GB"/>
+        </w:rPr>
+        <w:t xml:space="preserve"> (4087933)</w:t>
       </w:r>
     </w:p>
     <w:sdt>
@@ -685,7 +713,25 @@
           <w:szCs w:val="24"/>
           <w:lang w:val="en-GB"/>
         </w:rPr>
-        <w:t>To answer this question, I will take a look at best good and bad practices, do community research and potentially available product analysis in order to see what others are using.</w:t>
+        <w:t xml:space="preserve">To answer this question, I will take a look at best good and bad practices, do community research and potentially available product analysis </w:t>
+      </w:r>
+      <w:proofErr w:type="gramStart"/>
+      <w:r>
+        <w:rPr>
+          <w:sz w:val="24"/>
+          <w:szCs w:val="24"/>
+          <w:lang w:val="en-GB"/>
+        </w:rPr>
+        <w:t>in order to</w:t>
+      </w:r>
+      <w:proofErr w:type="gramEnd"/>
+      <w:r>
+        <w:rPr>
+          <w:sz w:val="24"/>
+          <w:szCs w:val="24"/>
+          <w:lang w:val="en-GB"/>
+        </w:rPr>
+        <w:t xml:space="preserve"> see what others are using.</w:t>
       </w:r>
     </w:p>
     <w:p>

</xml_diff>